<commit_message>
#12 Make Game Over text
</commit_message>
<xml_diff>
--- a/AaronGavendo_Assignment3.docx
+++ b/AaronGavendo_Assignment3.docx
@@ -98,16 +98,49 @@
       <w:r>
         <w:t>Version History</w:t>
       </w:r>
+      <w:r>
+        <w:tab/>
+      </w:r>
+      <w:r>
+        <w:tab/>
+      </w:r>
+      <w:r>
+        <w:tab/>
+      </w:r>
+      <w:r>
+        <w:tab/>
+        <w:t>p. 3-4</w:t>
+      </w:r>
     </w:p>
     <w:p>
       <w:r>
         <w:t>Detailed Game Description</w:t>
       </w:r>
+      <w:r>
+        <w:tab/>
+      </w:r>
+      <w:r>
+        <w:tab/>
+        <w:t>p. 5</w:t>
+      </w:r>
     </w:p>
     <w:p>
       <w:r>
         <w:t>Controls</w:t>
       </w:r>
+      <w:r>
+        <w:tab/>
+      </w:r>
+      <w:r>
+        <w:tab/>
+      </w:r>
+      <w:r>
+        <w:tab/>
+      </w:r>
+      <w:r>
+        <w:tab/>
+        <w:t>p. 5</w:t>
+      </w:r>
     </w:p>
     <w:p>
       <w:r>
@@ -119,30 +152,99 @@
       <w:r>
         <w:t>etch</w:t>
       </w:r>
+      <w:r>
+        <w:tab/>
+      </w:r>
+      <w:r>
+        <w:tab/>
+      </w:r>
+      <w:r>
+        <w:tab/>
+        <w:t>p. 5</w:t>
+      </w:r>
     </w:p>
     <w:p>
       <w:r>
         <w:t>Screen Descriptions</w:t>
       </w:r>
+      <w:r>
+        <w:tab/>
+      </w:r>
+      <w:r>
+        <w:tab/>
+      </w:r>
+      <w:r>
+        <w:tab/>
+        <w:t>p. 5</w:t>
+      </w:r>
     </w:p>
     <w:p>
       <w:r>
         <w:t>Characters/Vehicles/Enemies</w:t>
       </w:r>
+      <w:r>
+        <w:tab/>
+      </w:r>
+      <w:r>
+        <w:tab/>
+        <w:t>p. 6</w:t>
+      </w:r>
     </w:p>
     <w:p>
       <w:r>
         <w:t>Scoring</w:t>
       </w:r>
+      <w:r>
+        <w:tab/>
+      </w:r>
+      <w:r>
+        <w:tab/>
+      </w:r>
+      <w:r>
+        <w:tab/>
+      </w:r>
+      <w:r>
+        <w:tab/>
+      </w:r>
+      <w:r>
+        <w:tab/>
+        <w:t>p. 6</w:t>
+      </w:r>
     </w:p>
     <w:p>
       <w:r>
         <w:t>Sound Index</w:t>
       </w:r>
+      <w:r>
+        <w:tab/>
+      </w:r>
+      <w:r>
+        <w:tab/>
+      </w:r>
+      <w:r>
+        <w:tab/>
+      </w:r>
+      <w:r>
+        <w:tab/>
+        <w:t>p. 7</w:t>
+      </w:r>
     </w:p>
     <w:p>
       <w:r>
         <w:t>Art / Multimedia Index</w:t>
+      </w:r>
+      <w:r>
+        <w:tab/>
+      </w:r>
+      <w:r>
+        <w:tab/>
+      </w:r>
+      <w:r>
+        <w:tab/>
+        <w:t xml:space="preserve">p. </w:t>
+      </w:r>
+      <w:r>
+        <w:t>7</w:t>
       </w:r>
     </w:p>
     <w:p>
@@ -458,13 +560,49 @@
     </w:p>
     <w:p>
       <w:pPr>
+        <w:pStyle w:val="NoSpacing"/>
+      </w:pPr>
+    </w:p>
+    <w:p>
+      <w:pPr>
+        <w:pStyle w:val="NoSpacing"/>
+      </w:pPr>
+    </w:p>
+    <w:p>
+      <w:pPr>
+        <w:pStyle w:val="NoSpacing"/>
+      </w:pPr>
+    </w:p>
+    <w:p>
+      <w:pPr>
+        <w:pStyle w:val="NoSpacing"/>
+      </w:pPr>
+      <w:r>
+        <w:lastRenderedPageBreak/>
+        <w:t xml:space="preserve">#11 </w:t>
+      </w:r>
+    </w:p>
+    <w:p>
+      <w:pPr>
+        <w:pStyle w:val="NoSpacing"/>
+      </w:pPr>
+      <w:r>
+        <w:t xml:space="preserve">Add enemy variety </w:t>
+      </w:r>
+    </w:p>
+    <w:p>
+      <w:pPr>
+        <w:pStyle w:val="NoSpacing"/>
+      </w:pPr>
+      <w:r>
+        <w:t>Make PNG transparent</w:t>
+      </w:r>
+    </w:p>
+    <w:p>
+      <w:pPr>
         <w:pStyle w:val="Heading1"/>
       </w:pPr>
       <w:r>
-        <w:br w:type="column"/>
-      </w:r>
-      <w:r>
-        <w:lastRenderedPageBreak/>
         <w:br w:type="column"/>
       </w:r>
       <w:r>
@@ -506,9 +644,9 @@
         </w:rPr>
         <w:drawing>
           <wp:inline distT="0" distB="0" distL="0" distR="0">
-            <wp:extent cx="5943600" cy="1181735"/>
+            <wp:extent cx="3209485" cy="2247463"/>
             <wp:effectExtent l="19050" t="0" r="0" b="0"/>
-            <wp:docPr id="2" name="Picture 2"/>
+            <wp:docPr id="3" name="Picture 1"/>
             <wp:cNvGraphicFramePr>
               <a:graphicFrameLocks xmlns:a="http://schemas.openxmlformats.org/drawingml/2006/main" noChangeAspect="1"/>
             </wp:cNvGraphicFramePr>
@@ -516,7 +654,7 @@
               <a:graphicData uri="http://schemas.openxmlformats.org/drawingml/2006/picture">
                 <pic:pic xmlns:pic="http://schemas.openxmlformats.org/drawingml/2006/picture">
                   <pic:nvPicPr>
-                    <pic:cNvPr id="0" name="Picture 2"/>
+                    <pic:cNvPr id="0" name="Picture 1"/>
                     <pic:cNvPicPr>
                       <a:picLocks noChangeAspect="1" noChangeArrowheads="1"/>
                     </pic:cNvPicPr>
@@ -531,7 +669,7 @@
                   <pic:spPr bwMode="auto">
                     <a:xfrm>
                       <a:off x="0" y="0"/>
-                      <a:ext cx="5943600" cy="1181735"/>
+                      <a:ext cx="3210695" cy="2248310"/>
                     </a:xfrm>
                     <a:prstGeom prst="rect">
                       <a:avLst/>
@@ -555,7 +693,26 @@
       <w:pPr>
         <w:pStyle w:val="Heading1"/>
       </w:pPr>
-      <w:r>
+    </w:p>
+    <w:p>
+      <w:pPr>
+        <w:pStyle w:val="Heading1"/>
+      </w:pPr>
+    </w:p>
+    <w:p>
+      <w:pPr>
+        <w:pStyle w:val="Heading1"/>
+      </w:pPr>
+    </w:p>
+    <w:p>
+      <w:pPr>
+        <w:pStyle w:val="Heading1"/>
+      </w:pPr>
+      <w:r>
+        <w:br w:type="column"/>
+      </w:r>
+      <w:r>
+        <w:lastRenderedPageBreak/>
         <w:t>Screen Description</w:t>
       </w:r>
     </w:p>
@@ -564,28 +721,72 @@
         <w:pStyle w:val="Heading2"/>
       </w:pPr>
       <w:r>
-        <w:t>Start Screen</w:t>
-      </w:r>
-    </w:p>
-    <w:p/>
-    <w:p>
-      <w:pPr>
-        <w:pStyle w:val="Heading2"/>
-      </w:pPr>
-      <w:r>
         <w:t>Play Screen</w:t>
       </w:r>
     </w:p>
-    <w:p/>
-    <w:p>
-      <w:pPr>
-        <w:pStyle w:val="Heading2"/>
-      </w:pPr>
-      <w:r>
-        <w:t>End Screen</w:t>
-      </w:r>
-    </w:p>
-    <w:p/>
+    <w:p>
+      <w:r>
+        <w:rPr>
+          <w:noProof/>
+        </w:rPr>
+        <w:drawing>
+          <wp:inline distT="0" distB="0" distL="0" distR="0">
+            <wp:extent cx="5936615" cy="3545205"/>
+            <wp:effectExtent l="19050" t="0" r="6985" b="0"/>
+            <wp:docPr id="4" name="Picture 2"/>
+            <wp:cNvGraphicFramePr>
+              <a:graphicFrameLocks xmlns:a="http://schemas.openxmlformats.org/drawingml/2006/main" noChangeAspect="1"/>
+            </wp:cNvGraphicFramePr>
+            <a:graphic xmlns:a="http://schemas.openxmlformats.org/drawingml/2006/main">
+              <a:graphicData uri="http://schemas.openxmlformats.org/drawingml/2006/picture">
+                <pic:pic xmlns:pic="http://schemas.openxmlformats.org/drawingml/2006/picture">
+                  <pic:nvPicPr>
+                    <pic:cNvPr id="0" name="Picture 2"/>
+                    <pic:cNvPicPr>
+                      <a:picLocks noChangeAspect="1" noChangeArrowheads="1"/>
+                    </pic:cNvPicPr>
+                  </pic:nvPicPr>
+                  <pic:blipFill>
+                    <a:blip r:embed="rId8" cstate="print"/>
+                    <a:srcRect/>
+                    <a:stretch>
+                      <a:fillRect/>
+                    </a:stretch>
+                  </pic:blipFill>
+                  <pic:spPr bwMode="auto">
+                    <a:xfrm>
+                      <a:off x="0" y="0"/>
+                      <a:ext cx="5936615" cy="3545205"/>
+                    </a:xfrm>
+                    <a:prstGeom prst="rect">
+                      <a:avLst/>
+                    </a:prstGeom>
+                    <a:noFill/>
+                    <a:ln w="9525">
+                      <a:noFill/>
+                      <a:miter lim="800000"/>
+                      <a:headEnd/>
+                      <a:tailEnd/>
+                    </a:ln>
+                  </pic:spPr>
+                </pic:pic>
+              </a:graphicData>
+            </a:graphic>
+          </wp:inline>
+        </w:drawing>
+      </w:r>
+      <w:r>
+        <w:t xml:space="preserve"> </w:t>
+      </w:r>
+    </w:p>
+    <w:p>
+      <w:r>
+        <w:t xml:space="preserve">In this screen you can see four enemy soliders and two TNT. The player is trying to hit the soilders and miss the TNT. The Lives, killed and missed are also </w:t>
+      </w:r>
+      <w:r>
+        <w:t xml:space="preserve">scored at the top. </w:t>
+      </w:r>
+    </w:p>
     <w:p>
       <w:pPr>
         <w:pStyle w:val="Heading1"/>
@@ -598,90 +799,96 @@
       <w:r>
         <w:t>The main character is a tanks that run over enemies. The enemies are soliders that are trying to get behind the tank. No character have personality, although the enemys resemble Nazi soliders so the player can root for themselves.</w:t>
       </w:r>
+      <w:r>
+        <w:t xml:space="preserve"> The game will randomly pick one of three looks for the enemy soliders.</w:t>
+      </w:r>
     </w:p>
     <w:p>
       <w:pPr>
         <w:pStyle w:val="Heading1"/>
       </w:pPr>
       <w:r>
+        <w:t>Scoring</w:t>
+      </w:r>
+    </w:p>
+    <w:p>
+      <w:r>
+        <w:t>The user gets a point for every soilder they hit. They also get a miss point for the soilders that they miss. The points are for the user refernce but the user can't accumulate to much miss points or they lose.</w:t>
+      </w:r>
+    </w:p>
+    <w:p>
+      <w:pPr>
+        <w:pStyle w:val="Heading1"/>
+      </w:pPr>
+      <w:r>
+        <w:br w:type="column"/>
+      </w:r>
+      <w:r>
         <w:lastRenderedPageBreak/>
-        <w:t>Scoring</w:t>
-      </w:r>
-    </w:p>
-    <w:p>
-      <w:r>
-        <w:t>The user gets a point for every soilder they hit. They also get a miss point for the soilders that they miss. The points are for the user refernce but the user can't accumulate to much miss points or they lose.</w:t>
-      </w:r>
+        <w:t>Sound Index</w:t>
+      </w:r>
+    </w:p>
+    <w:p>
+      <w:pPr>
+        <w:pStyle w:val="NoSpacing"/>
+      </w:pPr>
+    </w:p>
+    <w:p>
+      <w:pPr>
+        <w:pStyle w:val="NoSpacing"/>
+      </w:pPr>
+      <w:r>
+        <w:t xml:space="preserve">Death Sound: </w:t>
+      </w:r>
+      <w:r>
+        <w:tab/>
+        <w:t>http://www.freesound.org/people/minian89/sounds/195954/</w:t>
+      </w:r>
+    </w:p>
+    <w:p>
+      <w:pPr>
+        <w:pStyle w:val="NoSpacing"/>
+      </w:pPr>
+    </w:p>
+    <w:p>
+      <w:pPr>
+        <w:pStyle w:val="NoSpacing"/>
+      </w:pPr>
+      <w:r>
+        <w:t>Boom Sound:</w:t>
+      </w:r>
+      <w:r>
+        <w:tab/>
+        <w:t>http://www.freesound.org/people/Aiwha/sounds/250712/</w:t>
+      </w:r>
+    </w:p>
+    <w:p>
+      <w:pPr>
+        <w:pStyle w:val="NoSpacing"/>
+      </w:pPr>
+    </w:p>
+    <w:p>
+      <w:pPr>
+        <w:pStyle w:val="NoSpacing"/>
+      </w:pPr>
+      <w:r>
+        <w:t xml:space="preserve">Engine Sound: </w:t>
+      </w:r>
+      <w:r>
+        <w:tab/>
+        <w:t>http://www.freesound.org/people/JoniHeinonen/sounds/161894/</w:t>
+      </w:r>
+    </w:p>
+    <w:p>
+      <w:pPr>
+        <w:pStyle w:val="NoSpacing"/>
+      </w:pPr>
     </w:p>
     <w:p>
       <w:pPr>
         <w:pStyle w:val="Heading1"/>
       </w:pPr>
       <w:r>
-        <w:t>Sound Index</w:t>
-      </w:r>
-    </w:p>
-    <w:p>
-      <w:pPr>
-        <w:pStyle w:val="NoSpacing"/>
-      </w:pPr>
-    </w:p>
-    <w:p>
-      <w:pPr>
-        <w:pStyle w:val="NoSpacing"/>
-      </w:pPr>
-      <w:r>
-        <w:t xml:space="preserve">Death Sound: </w:t>
-      </w:r>
-      <w:r>
-        <w:tab/>
-        <w:t>http://www.freesound.org/people/minian89/sounds/195954/</w:t>
-      </w:r>
-    </w:p>
-    <w:p>
-      <w:pPr>
-        <w:pStyle w:val="NoSpacing"/>
-      </w:pPr>
-    </w:p>
-    <w:p>
-      <w:pPr>
-        <w:pStyle w:val="NoSpacing"/>
-      </w:pPr>
-      <w:r>
-        <w:t>Boom Sound:</w:t>
-      </w:r>
-      <w:r>
-        <w:tab/>
-        <w:t>http://www.freesound.org/people/Aiwha/sounds/250712/</w:t>
-      </w:r>
-    </w:p>
-    <w:p>
-      <w:pPr>
-        <w:pStyle w:val="NoSpacing"/>
-      </w:pPr>
-    </w:p>
-    <w:p>
-      <w:pPr>
-        <w:pStyle w:val="NoSpacing"/>
-      </w:pPr>
-      <w:r>
-        <w:t xml:space="preserve">Engine Sound: </w:t>
-      </w:r>
-      <w:r>
-        <w:tab/>
-        <w:t>http://www.freesound.org/people/JoniHeinonen/sounds/161894/</w:t>
-      </w:r>
-    </w:p>
-    <w:p>
-      <w:pPr>
-        <w:pStyle w:val="NoSpacing"/>
-      </w:pPr>
-    </w:p>
-    <w:p>
-      <w:pPr>
-        <w:pStyle w:val="Heading1"/>
-      </w:pPr>
-      <w:r>
         <w:t>Art/Multimedia Index</w:t>
       </w:r>
     </w:p>
@@ -732,7 +939,30 @@
         <w:pStyle w:val="NoSpacing"/>
       </w:pPr>
       <w:r>
-        <w:t>TNT, Grass</w:t>
+        <w:t>Grass:</w:t>
+      </w:r>
+      <w:r>
+        <w:tab/>
+      </w:r>
+      <w:r>
+        <w:tab/>
+        <w:t>http://blendernerd.com/wp-content/uploads/2011/04/SoilSand0018_1_S.jpg</w:t>
+      </w:r>
+    </w:p>
+    <w:p>
+      <w:pPr>
+        <w:pStyle w:val="NoSpacing"/>
+      </w:pPr>
+    </w:p>
+    <w:p>
+      <w:pPr>
+        <w:pStyle w:val="NoSpacing"/>
+      </w:pPr>
+      <w:r>
+        <w:t>TNT:</w:t>
+      </w:r>
+      <w:r>
+        <w:tab/>
       </w:r>
       <w:r>
         <w:tab/>
@@ -745,7 +975,7 @@
     <w:p/>
     <w:p/>
     <w:sectPr>
-      <w:headerReference w:type="default" r:id="rId8"/>
+      <w:headerReference w:type="default" r:id="rId9"/>
       <w:pgSz w:w="12240" w:h="15840"/>
       <w:pgMar w:top="1440" w:right="1440" w:bottom="1440" w:left="1440" w:header="708" w:footer="708" w:gutter="0"/>
       <w:cols w:space="708"/>
@@ -825,7 +1055,7 @@
             <w:rPr>
               <w:noProof/>
             </w:rPr>
-            <w:t>2</w:t>
+            <w:t>7</w:t>
           </w:r>
         </w:fldSimple>
       </w:p>

</xml_diff>

<commit_message>
#13 Let the user lose if they miss to many
</commit_message>
<xml_diff>
--- a/AaronGavendo_Assignment3.docx
+++ b/AaronGavendo_Assignment3.docx
@@ -593,10 +593,62 @@
     <w:p>
       <w:pPr>
         <w:pStyle w:val="NoSpacing"/>
+        <w:rPr>
+          <w:rFonts w:hint="eastAsia"/>
+        </w:rPr>
       </w:pPr>
       <w:r>
         <w:t>Make PNG transparent</w:t>
       </w:r>
+    </w:p>
+    <w:p>
+      <w:pPr>
+        <w:pStyle w:val="NoSpacing"/>
+        <w:rPr>
+          <w:rFonts w:hint="eastAsia"/>
+        </w:rPr>
+      </w:pPr>
+    </w:p>
+    <w:p>
+      <w:pPr>
+        <w:pStyle w:val="NoSpacing"/>
+        <w:rPr>
+          <w:rFonts w:hint="eastAsia"/>
+        </w:rPr>
+      </w:pPr>
+      <w:r>
+        <w:rPr>
+          <w:rFonts w:hint="eastAsia"/>
+        </w:rPr>
+        <w:t>#12</w:t>
+      </w:r>
+    </w:p>
+    <w:p>
+      <w:pPr>
+        <w:pStyle w:val="NoSpacing"/>
+        <w:rPr>
+          <w:rFonts w:hint="eastAsia"/>
+        </w:rPr>
+      </w:pPr>
+      <w:r>
+        <w:rPr>
+          <w:rFonts w:hint="eastAsia"/>
+        </w:rPr>
+        <w:t>Make game over text</w:t>
+      </w:r>
+    </w:p>
+    <w:p>
+      <w:pPr>
+        <w:pStyle w:val="NoSpacing"/>
+        <w:rPr>
+          <w:rFonts w:hint="eastAsia"/>
+        </w:rPr>
+      </w:pPr>
+    </w:p>
+    <w:p>
+      <w:pPr>
+        <w:pStyle w:val="NoSpacing"/>
+      </w:pPr>
     </w:p>
     <w:p>
       <w:pPr>
@@ -1055,7 +1107,7 @@
             <w:rPr>
               <w:noProof/>
             </w:rPr>
-            <w:t>7</w:t>
+            <w:t>4</w:t>
           </w:r>
         </w:fldSimple>
       </w:p>

</xml_diff>